<commit_message>
Se creo ver incidencias (ver:  Actualizaciones y que falta por actualizar.txt)
</commit_message>
<xml_diff>
--- a/Documentacion/Diseño de interfaces de usuario/primera parte investigacion.docx
+++ b/Documentacion/Diseño de interfaces de usuario/primera parte investigacion.docx
@@ -1461,7 +1461,7 @@
           <w:r>
             <w:fldChar w:fldCharType="separate"/>
           </w:r>
-          <w:hyperlink w:anchor="_Toc512641198" w:history="1">
+          <w:hyperlink w:anchor="_Toc512961392" w:history="1">
             <w:r>
               <w:rPr>
                 <w:rStyle w:val="Hipervnculo"/>
@@ -1488,7 +1488,7 @@
                 <w:noProof/>
                 <w:webHidden/>
               </w:rPr>
-              <w:instrText xml:space="preserve"> PAGEREF _Toc512641198 \h </w:instrText>
+              <w:instrText xml:space="preserve"> PAGEREF _Toc512961392 \h </w:instrText>
             </w:r>
             <w:r>
               <w:rPr>
@@ -1531,7 +1531,7 @@
               <w:lang w:val="es-ES" w:eastAsia="es-ES"/>
             </w:rPr>
           </w:pPr>
-          <w:hyperlink w:anchor="_Toc512641199" w:history="1">
+          <w:hyperlink w:anchor="_Toc512961393" w:history="1">
             <w:r>
               <w:rPr>
                 <w:rStyle w:val="Hipervnculo"/>
@@ -1558,7 +1558,7 @@
                 <w:noProof/>
                 <w:webHidden/>
               </w:rPr>
-              <w:instrText xml:space="preserve"> PAGEREF _Toc512641199 \h </w:instrText>
+              <w:instrText xml:space="preserve"> PAGEREF _Toc512961393 \h </w:instrText>
             </w:r>
             <w:r>
               <w:rPr>
@@ -1601,7 +1601,7 @@
               <w:lang w:val="es-ES" w:eastAsia="es-ES"/>
             </w:rPr>
           </w:pPr>
-          <w:hyperlink w:anchor="_Toc512641200" w:history="1">
+          <w:hyperlink w:anchor="_Toc512961394" w:history="1">
             <w:r>
               <w:rPr>
                 <w:rStyle w:val="Hipervnculo"/>
@@ -1628,7 +1628,7 @@
                 <w:noProof/>
                 <w:webHidden/>
               </w:rPr>
-              <w:instrText xml:space="preserve"> PAGEREF _Toc512641200 \h </w:instrText>
+              <w:instrText xml:space="preserve"> PAGEREF _Toc512961394 \h </w:instrText>
             </w:r>
             <w:r>
               <w:rPr>
@@ -1671,7 +1671,7 @@
               <w:lang w:val="es-ES" w:eastAsia="es-ES"/>
             </w:rPr>
           </w:pPr>
-          <w:hyperlink w:anchor="_Toc512641201" w:history="1">
+          <w:hyperlink w:anchor="_Toc512961395" w:history="1">
             <w:r>
               <w:rPr>
                 <w:rStyle w:val="Hipervnculo"/>
@@ -1698,7 +1698,7 @@
                 <w:noProof/>
                 <w:webHidden/>
               </w:rPr>
-              <w:instrText xml:space="preserve"> PAGEREF _Toc512641201 \h </w:instrText>
+              <w:instrText xml:space="preserve"> PAGEREF _Toc512961395 \h </w:instrText>
             </w:r>
             <w:r>
               <w:rPr>
@@ -1742,7 +1742,7 @@
               <w:lang w:val="es-ES" w:eastAsia="es-ES"/>
             </w:rPr>
           </w:pPr>
-          <w:hyperlink w:anchor="_Toc512641202" w:history="1">
+          <w:hyperlink w:anchor="_Toc512961396" w:history="1">
             <w:r>
               <w:rPr>
                 <w:rStyle w:val="Hipervnculo"/>
@@ -1785,7 +1785,7 @@
                 <w:noProof/>
                 <w:webHidden/>
               </w:rPr>
-              <w:instrText xml:space="preserve"> PAGEREF _Toc512641202 \h </w:instrText>
+              <w:instrText xml:space="preserve"> PAGEREF _Toc512961396 \h </w:instrText>
             </w:r>
             <w:r>
               <w:rPr>
@@ -1829,7 +1829,7 @@
               <w:lang w:val="es-ES" w:eastAsia="es-ES"/>
             </w:rPr>
           </w:pPr>
-          <w:hyperlink w:anchor="_Toc512641203" w:history="1">
+          <w:hyperlink w:anchor="_Toc512961397" w:history="1">
             <w:r>
               <w:rPr>
                 <w:rStyle w:val="Hipervnculo"/>
@@ -1872,7 +1872,7 @@
                 <w:noProof/>
                 <w:webHidden/>
               </w:rPr>
-              <w:instrText xml:space="preserve"> PAGEREF _Toc512641203 \h </w:instrText>
+              <w:instrText xml:space="preserve"> PAGEREF _Toc512961397 \h </w:instrText>
             </w:r>
             <w:r>
               <w:rPr>
@@ -1916,7 +1916,7 @@
               <w:lang w:val="es-ES" w:eastAsia="es-ES"/>
             </w:rPr>
           </w:pPr>
-          <w:hyperlink w:anchor="_Toc512641204" w:history="1">
+          <w:hyperlink w:anchor="_Toc512961398" w:history="1">
             <w:r>
               <w:rPr>
                 <w:rStyle w:val="Hipervnculo"/>
@@ -1959,7 +1959,7 @@
                 <w:noProof/>
                 <w:webHidden/>
               </w:rPr>
-              <w:instrText xml:space="preserve"> PAGEREF _Toc512641204 \h </w:instrText>
+              <w:instrText xml:space="preserve"> PAGEREF _Toc512961398 \h </w:instrText>
             </w:r>
             <w:r>
               <w:rPr>
@@ -2003,7 +2003,7 @@
               <w:lang w:val="es-ES" w:eastAsia="es-ES"/>
             </w:rPr>
           </w:pPr>
-          <w:hyperlink w:anchor="_Toc512641205" w:history="1">
+          <w:hyperlink w:anchor="_Toc512961399" w:history="1">
             <w:r>
               <w:rPr>
                 <w:rStyle w:val="Hipervnculo"/>
@@ -2046,7 +2046,7 @@
                 <w:noProof/>
                 <w:webHidden/>
               </w:rPr>
-              <w:instrText xml:space="preserve"> PAGEREF _Toc512641205 \h </w:instrText>
+              <w:instrText xml:space="preserve"> PAGEREF _Toc512961399 \h </w:instrText>
             </w:r>
             <w:r>
               <w:rPr>
@@ -2090,7 +2090,7 @@
               <w:lang w:val="es-ES" w:eastAsia="es-ES"/>
             </w:rPr>
           </w:pPr>
-          <w:hyperlink w:anchor="_Toc512641206" w:history="1">
+          <w:hyperlink w:anchor="_Toc512961400" w:history="1">
             <w:r>
               <w:rPr>
                 <w:rStyle w:val="Hipervnculo"/>
@@ -2133,7 +2133,7 @@
                 <w:noProof/>
                 <w:webHidden/>
               </w:rPr>
-              <w:instrText xml:space="preserve"> PAGEREF _Toc512641206 \h </w:instrText>
+              <w:instrText xml:space="preserve"> PAGEREF _Toc512961400 \h </w:instrText>
             </w:r>
             <w:r>
               <w:rPr>
@@ -2177,7 +2177,7 @@
               <w:lang w:val="es-ES" w:eastAsia="es-ES"/>
             </w:rPr>
           </w:pPr>
-          <w:hyperlink w:anchor="_Toc512641207" w:history="1">
+          <w:hyperlink w:anchor="_Toc512961401" w:history="1">
             <w:r>
               <w:rPr>
                 <w:rStyle w:val="Hipervnculo"/>
@@ -2220,7 +2220,7 @@
                 <w:noProof/>
                 <w:webHidden/>
               </w:rPr>
-              <w:instrText xml:space="preserve"> PAGEREF _Toc512641207 \h </w:instrText>
+              <w:instrText xml:space="preserve"> PAGEREF _Toc512961401 \h </w:instrText>
             </w:r>
             <w:r>
               <w:rPr>
@@ -2264,7 +2264,7 @@
               <w:lang w:val="es-ES" w:eastAsia="es-ES"/>
             </w:rPr>
           </w:pPr>
-          <w:hyperlink w:anchor="_Toc512641208" w:history="1">
+          <w:hyperlink w:anchor="_Toc512961402" w:history="1">
             <w:r>
               <w:rPr>
                 <w:rStyle w:val="Hipervnculo"/>
@@ -2308,7 +2308,7 @@
                 <w:noProof/>
                 <w:webHidden/>
               </w:rPr>
-              <w:instrText xml:space="preserve"> PAGEREF _Toc512641208 \h </w:instrText>
+              <w:instrText xml:space="preserve"> PAGEREF _Toc512961402 \h </w:instrText>
             </w:r>
             <w:r>
               <w:rPr>
@@ -2352,7 +2352,7 @@
               <w:lang w:val="es-ES" w:eastAsia="es-ES"/>
             </w:rPr>
           </w:pPr>
-          <w:hyperlink w:anchor="_Toc512641209" w:history="1">
+          <w:hyperlink w:anchor="_Toc512961403" w:history="1">
             <w:r>
               <w:rPr>
                 <w:rStyle w:val="Hipervnculo"/>
@@ -2397,7 +2397,7 @@
                 <w:noProof/>
                 <w:webHidden/>
               </w:rPr>
-              <w:instrText xml:space="preserve"> PAGEREF _Toc512641209 \h </w:instrText>
+              <w:instrText xml:space="preserve"> PAGEREF _Toc512961403 \h </w:instrText>
             </w:r>
             <w:r>
               <w:rPr>
@@ -2441,7 +2441,7 @@
               <w:lang w:val="es-ES" w:eastAsia="es-ES"/>
             </w:rPr>
           </w:pPr>
-          <w:hyperlink w:anchor="_Toc512641210" w:history="1">
+          <w:hyperlink w:anchor="_Toc512961404" w:history="1">
             <w:r>
               <w:rPr>
                 <w:rStyle w:val="Hipervnculo"/>
@@ -2484,7 +2484,7 @@
                 <w:noProof/>
                 <w:webHidden/>
               </w:rPr>
-              <w:instrText xml:space="preserve"> PAGEREF _Toc512641210 \h </w:instrText>
+              <w:instrText xml:space="preserve"> PAGEREF _Toc512961404 \h </w:instrText>
             </w:r>
             <w:r>
               <w:rPr>
@@ -2528,7 +2528,7 @@
               <w:lang w:val="es-ES" w:eastAsia="es-ES"/>
             </w:rPr>
           </w:pPr>
-          <w:hyperlink w:anchor="_Toc512641211" w:history="1">
+          <w:hyperlink w:anchor="_Toc512961405" w:history="1">
             <w:r>
               <w:rPr>
                 <w:rStyle w:val="Hipervnculo"/>
@@ -2571,7 +2571,7 @@
                 <w:noProof/>
                 <w:webHidden/>
               </w:rPr>
-              <w:instrText xml:space="preserve"> PAGEREF _Toc512641211 \h </w:instrText>
+              <w:instrText xml:space="preserve"> PAGEREF _Toc512961405 \h </w:instrText>
             </w:r>
             <w:r>
               <w:rPr>
@@ -2615,7 +2615,7 @@
               <w:lang w:val="es-ES" w:eastAsia="es-ES"/>
             </w:rPr>
           </w:pPr>
-          <w:hyperlink w:anchor="_Toc512641212" w:history="1">
+          <w:hyperlink w:anchor="_Toc512961406" w:history="1">
             <w:r>
               <w:rPr>
                 <w:rStyle w:val="Hipervnculo"/>
@@ -2658,7 +2658,7 @@
                 <w:noProof/>
                 <w:webHidden/>
               </w:rPr>
-              <w:instrText xml:space="preserve"> PAGEREF _Toc512641212 \h </w:instrText>
+              <w:instrText xml:space="preserve"> PAGEREF _Toc512961406 \h </w:instrText>
             </w:r>
             <w:r>
               <w:rPr>
@@ -2702,7 +2702,7 @@
               <w:lang w:val="es-ES" w:eastAsia="es-ES"/>
             </w:rPr>
           </w:pPr>
-          <w:hyperlink w:anchor="_Toc512641213" w:history="1">
+          <w:hyperlink w:anchor="_Toc512961407" w:history="1">
             <w:r>
               <w:rPr>
                 <w:rStyle w:val="Hipervnculo"/>
@@ -2745,7 +2745,7 @@
                 <w:noProof/>
                 <w:webHidden/>
               </w:rPr>
-              <w:instrText xml:space="preserve"> PAGEREF _Toc512641213 \h </w:instrText>
+              <w:instrText xml:space="preserve"> PAGEREF _Toc512961407 \h </w:instrText>
             </w:r>
             <w:r>
               <w:rPr>
@@ -2789,7 +2789,7 @@
               <w:lang w:val="es-ES" w:eastAsia="es-ES"/>
             </w:rPr>
           </w:pPr>
-          <w:hyperlink w:anchor="_Toc512641214" w:history="1">
+          <w:hyperlink w:anchor="_Toc512961408" w:history="1">
             <w:r>
               <w:rPr>
                 <w:rStyle w:val="Hipervnculo"/>
@@ -2832,7 +2832,7 @@
                 <w:noProof/>
                 <w:webHidden/>
               </w:rPr>
-              <w:instrText xml:space="preserve"> PAGEREF _Toc512641214 \h </w:instrText>
+              <w:instrText xml:space="preserve"> PAGEREF _Toc512961408 \h </w:instrText>
             </w:r>
             <w:r>
               <w:rPr>
@@ -2875,7 +2875,7 @@
               <w:lang w:val="es-ES" w:eastAsia="es-ES"/>
             </w:rPr>
           </w:pPr>
-          <w:hyperlink w:anchor="_Toc512641215" w:history="1">
+          <w:hyperlink w:anchor="_Toc512961409" w:history="1">
             <w:r>
               <w:rPr>
                 <w:rStyle w:val="Hipervnculo"/>
@@ -2902,7 +2902,7 @@
                 <w:noProof/>
                 <w:webHidden/>
               </w:rPr>
-              <w:instrText xml:space="preserve"> PAGEREF _Toc512641215 \h </w:instrText>
+              <w:instrText xml:space="preserve"> PAGEREF _Toc512961409 \h </w:instrText>
             </w:r>
             <w:r>
               <w:rPr>
@@ -2946,7 +2946,7 @@
               <w:lang w:val="es-ES" w:eastAsia="es-ES"/>
             </w:rPr>
           </w:pPr>
-          <w:hyperlink w:anchor="_Toc512641216" w:history="1">
+          <w:hyperlink w:anchor="_Toc512961410" w:history="1">
             <w:r>
               <w:rPr>
                 <w:rStyle w:val="Hipervnculo"/>
@@ -2989,7 +2989,7 @@
                 <w:noProof/>
                 <w:webHidden/>
               </w:rPr>
-              <w:instrText xml:space="preserve"> PAGEREF _Toc512641216 \h </w:instrText>
+              <w:instrText xml:space="preserve"> PAGEREF _Toc512961410 \h </w:instrText>
             </w:r>
             <w:r>
               <w:rPr>
@@ -3033,7 +3033,7 @@
               <w:lang w:val="es-ES" w:eastAsia="es-ES"/>
             </w:rPr>
           </w:pPr>
-          <w:hyperlink w:anchor="_Toc512641217" w:history="1">
+          <w:hyperlink w:anchor="_Toc512961411" w:history="1">
             <w:r>
               <w:rPr>
                 <w:rStyle w:val="Hipervnculo"/>
@@ -3076,7 +3076,7 @@
                 <w:noProof/>
                 <w:webHidden/>
               </w:rPr>
-              <w:instrText xml:space="preserve"> PAGEREF _Toc512641217 \h </w:instrText>
+              <w:instrText xml:space="preserve"> PAGEREF _Toc512961411 \h </w:instrText>
             </w:r>
             <w:r>
               <w:rPr>
@@ -3120,7 +3120,7 @@
               <w:lang w:val="es-ES" w:eastAsia="es-ES"/>
             </w:rPr>
           </w:pPr>
-          <w:hyperlink w:anchor="_Toc512641218" w:history="1">
+          <w:hyperlink w:anchor="_Toc512961412" w:history="1">
             <w:r>
               <w:rPr>
                 <w:rStyle w:val="Hipervnculo"/>
@@ -3163,7 +3163,7 @@
                 <w:noProof/>
                 <w:webHidden/>
               </w:rPr>
-              <w:instrText xml:space="preserve"> PAGEREF _Toc512641218 \h </w:instrText>
+              <w:instrText xml:space="preserve"> PAGEREF _Toc512961412 \h </w:instrText>
             </w:r>
             <w:r>
               <w:rPr>
@@ -3207,7 +3207,7 @@
               <w:lang w:val="es-ES" w:eastAsia="es-ES"/>
             </w:rPr>
           </w:pPr>
-          <w:hyperlink w:anchor="_Toc512641219" w:history="1">
+          <w:hyperlink w:anchor="_Toc512961413" w:history="1">
             <w:r>
               <w:rPr>
                 <w:rStyle w:val="Hipervnculo"/>
@@ -3250,7 +3250,7 @@
                 <w:noProof/>
                 <w:webHidden/>
               </w:rPr>
-              <w:instrText xml:space="preserve"> PAGEREF _Toc512641219 \h </w:instrText>
+              <w:instrText xml:space="preserve"> PAGEREF _Toc512961413 \h </w:instrText>
             </w:r>
             <w:r>
               <w:rPr>
@@ -3293,7 +3293,7 @@
               <w:lang w:val="es-ES" w:eastAsia="es-ES"/>
             </w:rPr>
           </w:pPr>
-          <w:hyperlink w:anchor="_Toc512641220" w:history="1">
+          <w:hyperlink w:anchor="_Toc512961414" w:history="1">
             <w:r>
               <w:rPr>
                 <w:rStyle w:val="Hipervnculo"/>
@@ -3320,7 +3320,7 @@
                 <w:noProof/>
                 <w:webHidden/>
               </w:rPr>
-              <w:instrText xml:space="preserve"> PAGEREF _Toc512641220 \h </w:instrText>
+              <w:instrText xml:space="preserve"> PAGEREF _Toc512961414 \h </w:instrText>
             </w:r>
             <w:r>
               <w:rPr>
@@ -3363,7 +3363,7 @@
               <w:lang w:val="es-ES" w:eastAsia="es-ES"/>
             </w:rPr>
           </w:pPr>
-          <w:hyperlink w:anchor="_Toc512641221" w:history="1">
+          <w:hyperlink w:anchor="_Toc512961415" w:history="1">
             <w:r>
               <w:rPr>
                 <w:rStyle w:val="Hipervnculo"/>
@@ -3390,7 +3390,7 @@
                 <w:noProof/>
                 <w:webHidden/>
               </w:rPr>
-              <w:instrText xml:space="preserve"> PAGEREF _Toc512641221 \h </w:instrText>
+              <w:instrText xml:space="preserve"> PAGEREF _Toc512961415 \h </w:instrText>
             </w:r>
             <w:r>
               <w:rPr>
@@ -3434,7 +3434,7 @@
               <w:lang w:val="es-ES" w:eastAsia="es-ES"/>
             </w:rPr>
           </w:pPr>
-          <w:hyperlink w:anchor="_Toc512641222" w:history="1">
+          <w:hyperlink w:anchor="_Toc512961416" w:history="1">
             <w:r>
               <w:rPr>
                 <w:rStyle w:val="Hipervnculo"/>
@@ -3477,7 +3477,7 @@
                 <w:noProof/>
                 <w:webHidden/>
               </w:rPr>
-              <w:instrText xml:space="preserve"> PAGEREF _Toc512641222 \h </w:instrText>
+              <w:instrText xml:space="preserve"> PAGEREF _Toc512961416 \h </w:instrText>
             </w:r>
             <w:r>
               <w:rPr>
@@ -3521,7 +3521,7 @@
               <w:lang w:val="es-ES" w:eastAsia="es-ES"/>
             </w:rPr>
           </w:pPr>
-          <w:hyperlink w:anchor="_Toc512641223" w:history="1">
+          <w:hyperlink w:anchor="_Toc512961417" w:history="1">
             <w:r>
               <w:rPr>
                 <w:rStyle w:val="Hipervnculo"/>
@@ -3564,7 +3564,7 @@
                 <w:noProof/>
                 <w:webHidden/>
               </w:rPr>
-              <w:instrText xml:space="preserve"> PAGEREF _Toc512641223 \h </w:instrText>
+              <w:instrText xml:space="preserve"> PAGEREF _Toc512961417 \h </w:instrText>
             </w:r>
             <w:r>
               <w:rPr>
@@ -3608,7 +3608,7 @@
               <w:lang w:val="es-ES" w:eastAsia="es-ES"/>
             </w:rPr>
           </w:pPr>
-          <w:hyperlink w:anchor="_Toc512641224" w:history="1">
+          <w:hyperlink w:anchor="_Toc512961418" w:history="1">
             <w:r>
               <w:rPr>
                 <w:rStyle w:val="Hipervnculo"/>
@@ -3651,7 +3651,7 @@
                 <w:noProof/>
                 <w:webHidden/>
               </w:rPr>
-              <w:instrText xml:space="preserve"> PAGEREF _Toc512641224 \h </w:instrText>
+              <w:instrText xml:space="preserve"> PAGEREF _Toc512961418 \h </w:instrText>
             </w:r>
             <w:r>
               <w:rPr>
@@ -3695,7 +3695,7 @@
               <w:lang w:val="es-ES" w:eastAsia="es-ES"/>
             </w:rPr>
           </w:pPr>
-          <w:hyperlink w:anchor="_Toc512641225" w:history="1">
+          <w:hyperlink w:anchor="_Toc512961419" w:history="1">
             <w:r>
               <w:rPr>
                 <w:rStyle w:val="Hipervnculo"/>
@@ -3738,7 +3738,7 @@
                 <w:noProof/>
                 <w:webHidden/>
               </w:rPr>
-              <w:instrText xml:space="preserve"> PAGEREF _Toc512641225 \h </w:instrText>
+              <w:instrText xml:space="preserve"> PAGEREF _Toc512961419 \h </w:instrText>
             </w:r>
             <w:r>
               <w:rPr>
@@ -3782,7 +3782,7 @@
               <w:lang w:val="es-ES" w:eastAsia="es-ES"/>
             </w:rPr>
           </w:pPr>
-          <w:hyperlink w:anchor="_Toc512641226" w:history="1">
+          <w:hyperlink w:anchor="_Toc512961420" w:history="1">
             <w:r>
               <w:rPr>
                 <w:rStyle w:val="Hipervnculo"/>
@@ -3825,7 +3825,7 @@
                 <w:noProof/>
                 <w:webHidden/>
               </w:rPr>
-              <w:instrText xml:space="preserve"> PAGEREF _Toc512641226 \h </w:instrText>
+              <w:instrText xml:space="preserve"> PAGEREF _Toc512961420 \h </w:instrText>
             </w:r>
             <w:r>
               <w:rPr>
@@ -3868,7 +3868,7 @@
               <w:lang w:val="es-ES" w:eastAsia="es-ES"/>
             </w:rPr>
           </w:pPr>
-          <w:hyperlink w:anchor="_Toc512641227" w:history="1">
+          <w:hyperlink w:anchor="_Toc512961421" w:history="1">
             <w:r>
               <w:rPr>
                 <w:rStyle w:val="Hipervnculo"/>
@@ -3895,7 +3895,7 @@
                 <w:noProof/>
                 <w:webHidden/>
               </w:rPr>
-              <w:instrText xml:space="preserve"> PAGEREF _Toc512641227 \h </w:instrText>
+              <w:instrText xml:space="preserve"> PAGEREF _Toc512961421 \h </w:instrText>
             </w:r>
             <w:r>
               <w:rPr>
@@ -3939,7 +3939,7 @@
               <w:lang w:val="es-ES" w:eastAsia="es-ES"/>
             </w:rPr>
           </w:pPr>
-          <w:hyperlink w:anchor="_Toc512641228" w:history="1">
+          <w:hyperlink w:anchor="_Toc512961422" w:history="1">
             <w:r>
               <w:rPr>
                 <w:rStyle w:val="Hipervnculo"/>
@@ -3982,7 +3982,7 @@
                 <w:noProof/>
                 <w:webHidden/>
               </w:rPr>
-              <w:instrText xml:space="preserve"> PAGEREF _Toc512641228 \h </w:instrText>
+              <w:instrText xml:space="preserve"> PAGEREF _Toc512961422 \h </w:instrText>
             </w:r>
             <w:r>
               <w:rPr>
@@ -4026,7 +4026,7 @@
               <w:lang w:val="es-ES" w:eastAsia="es-ES"/>
             </w:rPr>
           </w:pPr>
-          <w:hyperlink w:anchor="_Toc512641229" w:history="1">
+          <w:hyperlink w:anchor="_Toc512961423" w:history="1">
             <w:r>
               <w:rPr>
                 <w:rStyle w:val="Hipervnculo"/>
@@ -4069,7 +4069,7 @@
                 <w:noProof/>
                 <w:webHidden/>
               </w:rPr>
-              <w:instrText xml:space="preserve"> PAGEREF _Toc512641229 \h </w:instrText>
+              <w:instrText xml:space="preserve"> PAGEREF _Toc512961423 \h </w:instrText>
             </w:r>
             <w:r>
               <w:rPr>
@@ -4113,7 +4113,7 @@
               <w:lang w:val="es-ES" w:eastAsia="es-ES"/>
             </w:rPr>
           </w:pPr>
-          <w:hyperlink w:anchor="_Toc512641230" w:history="1">
+          <w:hyperlink w:anchor="_Toc512961424" w:history="1">
             <w:r>
               <w:rPr>
                 <w:rStyle w:val="Hipervnculo"/>
@@ -4156,7 +4156,7 @@
                 <w:noProof/>
                 <w:webHidden/>
               </w:rPr>
-              <w:instrText xml:space="preserve"> PAGEREF _Toc512641230 \h </w:instrText>
+              <w:instrText xml:space="preserve"> PAGEREF _Toc512961424 \h </w:instrText>
             </w:r>
             <w:r>
               <w:rPr>
@@ -4200,7 +4200,7 @@
               <w:lang w:val="es-ES" w:eastAsia="es-ES"/>
             </w:rPr>
           </w:pPr>
-          <w:hyperlink w:anchor="_Toc512641231" w:history="1">
+          <w:hyperlink w:anchor="_Toc512961425" w:history="1">
             <w:r>
               <w:rPr>
                 <w:rStyle w:val="Hipervnculo"/>
@@ -4243,7 +4243,7 @@
                 <w:noProof/>
                 <w:webHidden/>
               </w:rPr>
-              <w:instrText xml:space="preserve"> PAGEREF _Toc512641231 \h </w:instrText>
+              <w:instrText xml:space="preserve"> PAGEREF _Toc512961425 \h </w:instrText>
             </w:r>
             <w:r>
               <w:rPr>
@@ -4287,7 +4287,7 @@
               <w:lang w:val="es-ES" w:eastAsia="es-ES"/>
             </w:rPr>
           </w:pPr>
-          <w:hyperlink w:anchor="_Toc512641232" w:history="1">
+          <w:hyperlink w:anchor="_Toc512961426" w:history="1">
             <w:r>
               <w:rPr>
                 <w:rStyle w:val="Hipervnculo"/>
@@ -4330,7 +4330,7 @@
                 <w:noProof/>
                 <w:webHidden/>
               </w:rPr>
-              <w:instrText xml:space="preserve"> PAGEREF _Toc512641232 \h </w:instrText>
+              <w:instrText xml:space="preserve"> PAGEREF _Toc512961426 \h </w:instrText>
             </w:r>
             <w:r>
               <w:rPr>
@@ -4374,7 +4374,7 @@
               <w:lang w:val="es-ES" w:eastAsia="es-ES"/>
             </w:rPr>
           </w:pPr>
-          <w:hyperlink w:anchor="_Toc512641233" w:history="1">
+          <w:hyperlink w:anchor="_Toc512961427" w:history="1">
             <w:r>
               <w:rPr>
                 <w:rStyle w:val="Hipervnculo"/>
@@ -4417,7 +4417,7 @@
                 <w:noProof/>
                 <w:webHidden/>
               </w:rPr>
-              <w:instrText xml:space="preserve"> PAGEREF _Toc512641233 \h </w:instrText>
+              <w:instrText xml:space="preserve"> PAGEREF _Toc512961427 \h </w:instrText>
             </w:r>
             <w:r>
               <w:rPr>
@@ -4461,7 +4461,7 @@
               <w:lang w:val="es-ES" w:eastAsia="es-ES"/>
             </w:rPr>
           </w:pPr>
-          <w:hyperlink w:anchor="_Toc512641234" w:history="1">
+          <w:hyperlink w:anchor="_Toc512961428" w:history="1">
             <w:r>
               <w:rPr>
                 <w:rStyle w:val="Hipervnculo"/>
@@ -4504,7 +4504,7 @@
                 <w:noProof/>
                 <w:webHidden/>
               </w:rPr>
-              <w:instrText xml:space="preserve"> PAGEREF _Toc512641234 \h </w:instrText>
+              <w:instrText xml:space="preserve"> PAGEREF _Toc512961428 \h </w:instrText>
             </w:r>
             <w:r>
               <w:rPr>
@@ -4548,7 +4548,7 @@
               <w:lang w:val="es-ES" w:eastAsia="es-ES"/>
             </w:rPr>
           </w:pPr>
-          <w:hyperlink w:anchor="_Toc512641235" w:history="1">
+          <w:hyperlink w:anchor="_Toc512961429" w:history="1">
             <w:r>
               <w:rPr>
                 <w:rStyle w:val="Hipervnculo"/>
@@ -4591,7 +4591,7 @@
                 <w:noProof/>
                 <w:webHidden/>
               </w:rPr>
-              <w:instrText xml:space="preserve"> PAGEREF _Toc512641235 \h </w:instrText>
+              <w:instrText xml:space="preserve"> PAGEREF _Toc512961429 \h </w:instrText>
             </w:r>
             <w:r>
               <w:rPr>
@@ -4634,7 +4634,7 @@
               <w:lang w:val="es-ES" w:eastAsia="es-ES"/>
             </w:rPr>
           </w:pPr>
-          <w:hyperlink w:anchor="_Toc512641236" w:history="1">
+          <w:hyperlink w:anchor="_Toc512961430" w:history="1">
             <w:r>
               <w:rPr>
                 <w:rStyle w:val="Hipervnculo"/>
@@ -4661,7 +4661,7 @@
                 <w:noProof/>
                 <w:webHidden/>
               </w:rPr>
-              <w:instrText xml:space="preserve"> PAGEREF _Toc512641236 \h </w:instrText>
+              <w:instrText xml:space="preserve"> PAGEREF _Toc512961430 \h </w:instrText>
             </w:r>
             <w:r>
               <w:rPr>
@@ -4704,7 +4704,7 @@
               <w:lang w:val="es-ES" w:eastAsia="es-ES"/>
             </w:rPr>
           </w:pPr>
-          <w:hyperlink w:anchor="_Toc512641237" w:history="1">
+          <w:hyperlink w:anchor="_Toc512961431" w:history="1">
             <w:r>
               <w:rPr>
                 <w:rStyle w:val="Hipervnculo"/>
@@ -4731,7 +4731,7 @@
                 <w:noProof/>
                 <w:webHidden/>
               </w:rPr>
-              <w:instrText xml:space="preserve"> PAGEREF _Toc512641237 \h </w:instrText>
+              <w:instrText xml:space="preserve"> PAGEREF _Toc512961431 \h </w:instrText>
             </w:r>
             <w:r>
               <w:rPr>
@@ -4774,7 +4774,7 @@
               <w:lang w:val="es-ES" w:eastAsia="es-ES"/>
             </w:rPr>
           </w:pPr>
-          <w:hyperlink w:anchor="_Toc512641238" w:history="1">
+          <w:hyperlink w:anchor="_Toc512961432" w:history="1">
             <w:r>
               <w:rPr>
                 <w:rStyle w:val="Hipervnculo"/>
@@ -4801,7 +4801,7 @@
                 <w:noProof/>
                 <w:webHidden/>
               </w:rPr>
-              <w:instrText xml:space="preserve"> PAGEREF _Toc512641238 \h </w:instrText>
+              <w:instrText xml:space="preserve"> PAGEREF _Toc512961432 \h </w:instrText>
             </w:r>
             <w:r>
               <w:rPr>
@@ -4844,7 +4844,7 @@
               <w:lang w:val="es-ES" w:eastAsia="es-ES"/>
             </w:rPr>
           </w:pPr>
-          <w:hyperlink w:anchor="_Toc512641239" w:history="1">
+          <w:hyperlink w:anchor="_Toc512961433" w:history="1">
             <w:r>
               <w:rPr>
                 <w:rStyle w:val="Hipervnculo"/>
@@ -4871,7 +4871,7 @@
                 <w:noProof/>
                 <w:webHidden/>
               </w:rPr>
-              <w:instrText xml:space="preserve"> PAGEREF _Toc512641239 \h </w:instrText>
+              <w:instrText xml:space="preserve"> PAGEREF _Toc512961433 \h </w:instrText>
             </w:r>
             <w:r>
               <w:rPr>
@@ -4914,7 +4914,7 @@
               <w:lang w:val="es-ES" w:eastAsia="es-ES"/>
             </w:rPr>
           </w:pPr>
-          <w:hyperlink w:anchor="_Toc512641240" w:history="1">
+          <w:hyperlink w:anchor="_Toc512961434" w:history="1">
             <w:r>
               <w:rPr>
                 <w:rStyle w:val="Hipervnculo"/>
@@ -4941,7 +4941,7 @@
                 <w:noProof/>
                 <w:webHidden/>
               </w:rPr>
-              <w:instrText xml:space="preserve"> PAGEREF _Toc512641240 \h </w:instrText>
+              <w:instrText xml:space="preserve"> PAGEREF _Toc512961434 \h </w:instrText>
             </w:r>
             <w:r>
               <w:rPr>
@@ -4984,7 +4984,7 @@
               <w:lang w:val="es-ES" w:eastAsia="es-ES"/>
             </w:rPr>
           </w:pPr>
-          <w:hyperlink w:anchor="_Toc512641241" w:history="1">
+          <w:hyperlink w:anchor="_Toc512961435" w:history="1">
             <w:r>
               <w:rPr>
                 <w:rStyle w:val="Hipervnculo"/>
@@ -5011,7 +5011,7 @@
                 <w:noProof/>
                 <w:webHidden/>
               </w:rPr>
-              <w:instrText xml:space="preserve"> PAGEREF _Toc512641241 \h </w:instrText>
+              <w:instrText xml:space="preserve"> PAGEREF _Toc512961435 \h </w:instrText>
             </w:r>
             <w:r>
               <w:rPr>
@@ -5032,6 +5032,286 @@
                 <w:webHidden/>
               </w:rPr>
               <w:t>17</w:t>
+            </w:r>
+            <w:r>
+              <w:rPr>
+                <w:noProof/>
+                <w:webHidden/>
+              </w:rPr>
+              <w:fldChar w:fldCharType="end"/>
+            </w:r>
+          </w:hyperlink>
+        </w:p>
+        <w:p>
+          <w:pPr>
+            <w:pStyle w:val="TDC1"/>
+            <w:tabs>
+              <w:tab w:val="right" w:leader="dot" w:pos="8828"/>
+            </w:tabs>
+            <w:rPr>
+              <w:rFonts w:asciiTheme="minorHAnsi" w:eastAsiaTheme="minorEastAsia" w:hAnsiTheme="minorHAnsi" w:cstheme="minorBidi"/>
+              <w:noProof/>
+              <w:lang w:val="es-ES" w:eastAsia="es-ES"/>
+            </w:rPr>
+          </w:pPr>
+          <w:hyperlink w:anchor="_Toc512961436" w:history="1">
+            <w:r>
+              <w:rPr>
+                <w:rStyle w:val="Hipervnculo"/>
+                <w:noProof/>
+              </w:rPr>
+              <w:t>Objetivos de  accesibilidad y usabilidad</w:t>
+            </w:r>
+            <w:r>
+              <w:rPr>
+                <w:noProof/>
+                <w:webHidden/>
+              </w:rPr>
+              <w:tab/>
+            </w:r>
+            <w:r>
+              <w:rPr>
+                <w:noProof/>
+                <w:webHidden/>
+              </w:rPr>
+              <w:fldChar w:fldCharType="begin"/>
+            </w:r>
+            <w:r>
+              <w:rPr>
+                <w:noProof/>
+                <w:webHidden/>
+              </w:rPr>
+              <w:instrText xml:space="preserve"> PAGEREF _Toc512961436 \h </w:instrText>
+            </w:r>
+            <w:r>
+              <w:rPr>
+                <w:noProof/>
+                <w:webHidden/>
+              </w:rPr>
+            </w:r>
+            <w:r>
+              <w:rPr>
+                <w:noProof/>
+                <w:webHidden/>
+              </w:rPr>
+              <w:fldChar w:fldCharType="separate"/>
+            </w:r>
+            <w:r>
+              <w:rPr>
+                <w:noProof/>
+                <w:webHidden/>
+              </w:rPr>
+              <w:t>17</w:t>
+            </w:r>
+            <w:r>
+              <w:rPr>
+                <w:noProof/>
+                <w:webHidden/>
+              </w:rPr>
+              <w:fldChar w:fldCharType="end"/>
+            </w:r>
+          </w:hyperlink>
+        </w:p>
+        <w:p>
+          <w:pPr>
+            <w:pStyle w:val="TDC2"/>
+            <w:tabs>
+              <w:tab w:val="right" w:leader="dot" w:pos="8828"/>
+            </w:tabs>
+            <w:rPr>
+              <w:rFonts w:asciiTheme="minorHAnsi" w:eastAsiaTheme="minorEastAsia" w:hAnsiTheme="minorHAnsi" w:cstheme="minorBidi"/>
+              <w:noProof/>
+              <w:lang w:val="es-ES" w:eastAsia="es-ES"/>
+            </w:rPr>
+          </w:pPr>
+          <w:hyperlink w:anchor="_Toc512961437" w:history="1">
+            <w:r>
+              <w:rPr>
+                <w:rStyle w:val="Hipervnculo"/>
+                <w:noProof/>
+              </w:rPr>
+              <w:t>Objetivos de usabilidad</w:t>
+            </w:r>
+            <w:r>
+              <w:rPr>
+                <w:noProof/>
+                <w:webHidden/>
+              </w:rPr>
+              <w:tab/>
+            </w:r>
+            <w:r>
+              <w:rPr>
+                <w:noProof/>
+                <w:webHidden/>
+              </w:rPr>
+              <w:fldChar w:fldCharType="begin"/>
+            </w:r>
+            <w:r>
+              <w:rPr>
+                <w:noProof/>
+                <w:webHidden/>
+              </w:rPr>
+              <w:instrText xml:space="preserve"> PAGEREF _Toc512961437 \h </w:instrText>
+            </w:r>
+            <w:r>
+              <w:rPr>
+                <w:noProof/>
+                <w:webHidden/>
+              </w:rPr>
+            </w:r>
+            <w:r>
+              <w:rPr>
+                <w:noProof/>
+                <w:webHidden/>
+              </w:rPr>
+              <w:fldChar w:fldCharType="separate"/>
+            </w:r>
+            <w:r>
+              <w:rPr>
+                <w:noProof/>
+                <w:webHidden/>
+              </w:rPr>
+              <w:t>18</w:t>
+            </w:r>
+            <w:r>
+              <w:rPr>
+                <w:noProof/>
+                <w:webHidden/>
+              </w:rPr>
+              <w:fldChar w:fldCharType="end"/>
+            </w:r>
+          </w:hyperlink>
+        </w:p>
+        <w:p>
+          <w:pPr>
+            <w:pStyle w:val="TDC2"/>
+            <w:tabs>
+              <w:tab w:val="right" w:leader="dot" w:pos="8828"/>
+            </w:tabs>
+            <w:rPr>
+              <w:rFonts w:asciiTheme="minorHAnsi" w:eastAsiaTheme="minorEastAsia" w:hAnsiTheme="minorHAnsi" w:cstheme="minorBidi"/>
+              <w:noProof/>
+              <w:lang w:val="es-ES" w:eastAsia="es-ES"/>
+            </w:rPr>
+          </w:pPr>
+          <w:hyperlink w:anchor="_Toc512961438" w:history="1">
+            <w:r>
+              <w:rPr>
+                <w:rStyle w:val="Hipervnculo"/>
+                <w:noProof/>
+              </w:rPr>
+              <w:t>Objetivos de accesibilidad</w:t>
+            </w:r>
+            <w:r>
+              <w:rPr>
+                <w:noProof/>
+                <w:webHidden/>
+              </w:rPr>
+              <w:tab/>
+            </w:r>
+            <w:r>
+              <w:rPr>
+                <w:noProof/>
+                <w:webHidden/>
+              </w:rPr>
+              <w:fldChar w:fldCharType="begin"/>
+            </w:r>
+            <w:r>
+              <w:rPr>
+                <w:noProof/>
+                <w:webHidden/>
+              </w:rPr>
+              <w:instrText xml:space="preserve"> PAGEREF _Toc512961438 \h </w:instrText>
+            </w:r>
+            <w:r>
+              <w:rPr>
+                <w:noProof/>
+                <w:webHidden/>
+              </w:rPr>
+            </w:r>
+            <w:r>
+              <w:rPr>
+                <w:noProof/>
+                <w:webHidden/>
+              </w:rPr>
+              <w:fldChar w:fldCharType="separate"/>
+            </w:r>
+            <w:r>
+              <w:rPr>
+                <w:noProof/>
+                <w:webHidden/>
+              </w:rPr>
+              <w:t>18</w:t>
+            </w:r>
+            <w:r>
+              <w:rPr>
+                <w:noProof/>
+                <w:webHidden/>
+              </w:rPr>
+              <w:fldChar w:fldCharType="end"/>
+            </w:r>
+          </w:hyperlink>
+        </w:p>
+        <w:p>
+          <w:pPr>
+            <w:pStyle w:val="TDC1"/>
+            <w:tabs>
+              <w:tab w:val="right" w:leader="dot" w:pos="8828"/>
+            </w:tabs>
+            <w:rPr>
+              <w:rFonts w:asciiTheme="minorHAnsi" w:eastAsiaTheme="minorEastAsia" w:hAnsiTheme="minorHAnsi" w:cstheme="minorBidi"/>
+              <w:noProof/>
+              <w:lang w:val="es-ES" w:eastAsia="es-ES"/>
+            </w:rPr>
+          </w:pPr>
+          <w:hyperlink w:anchor="_Toc512961439" w:history="1">
+            <w:r>
+              <w:rPr>
+                <w:rStyle w:val="Hipervnculo"/>
+                <w:noProof/>
+              </w:rPr>
+              <w:t>Propuestas de diseño</w:t>
+            </w:r>
+            <w:r>
+              <w:rPr>
+                <w:noProof/>
+                <w:webHidden/>
+              </w:rPr>
+              <w:tab/>
+            </w:r>
+            <w:r>
+              <w:rPr>
+                <w:noProof/>
+                <w:webHidden/>
+              </w:rPr>
+              <w:fldChar w:fldCharType="begin"/>
+            </w:r>
+            <w:r>
+              <w:rPr>
+                <w:noProof/>
+                <w:webHidden/>
+              </w:rPr>
+              <w:instrText xml:space="preserve"> PAGEREF _Toc512961439 \h </w:instrText>
+            </w:r>
+            <w:r>
+              <w:rPr>
+                <w:noProof/>
+                <w:webHidden/>
+              </w:rPr>
+            </w:r>
+            <w:r>
+              <w:rPr>
+                <w:noProof/>
+                <w:webHidden/>
+              </w:rPr>
+              <w:fldChar w:fldCharType="separate"/>
+            </w:r>
+            <w:r>
+              <w:rPr>
+                <w:noProof/>
+                <w:webHidden/>
+              </w:rPr>
+              <w:t>18</w:t>
             </w:r>
             <w:r>
               <w:rPr>
@@ -5183,48 +5463,12 @@
     </w:p>
     <w:p>
       <w:pPr>
-        <w:tabs>
-          <w:tab w:val="left" w:pos="5554"/>
-        </w:tabs>
-        <w:jc w:val="both"/>
-        <w:rPr>
-          <w:b/>
-          <w:sz w:val="28"/>
-        </w:rPr>
-      </w:pPr>
-    </w:p>
-    <w:p>
-      <w:pPr>
-        <w:tabs>
-          <w:tab w:val="left" w:pos="5554"/>
-        </w:tabs>
-        <w:jc w:val="both"/>
-        <w:rPr>
-          <w:b/>
-          <w:sz w:val="28"/>
-        </w:rPr>
-      </w:pPr>
-    </w:p>
-    <w:p>
-      <w:pPr>
-        <w:tabs>
-          <w:tab w:val="left" w:pos="5554"/>
-        </w:tabs>
-        <w:jc w:val="both"/>
-        <w:rPr>
-          <w:b/>
-          <w:sz w:val="28"/>
-        </w:rPr>
-      </w:pPr>
-    </w:p>
-    <w:p>
-      <w:pPr>
         <w:pStyle w:val="Ttulo1"/>
         <w:rPr>
           <w:rFonts w:asciiTheme="minorHAnsi" w:hAnsiTheme="minorHAnsi"/>
         </w:rPr>
       </w:pPr>
-      <w:bookmarkStart w:id="0" w:name="_Toc512641198"/>
+      <w:bookmarkStart w:id="0" w:name="_Toc512961392"/>
       <w:r>
         <w:rPr>
           <w:rFonts w:asciiTheme="minorHAnsi" w:hAnsiTheme="minorHAnsi"/>
@@ -5688,7 +5932,7 @@
       <w:pPr>
         <w:pStyle w:val="Ttulo2"/>
       </w:pPr>
-      <w:bookmarkStart w:id="1" w:name="_Toc512641199"/>
+      <w:bookmarkStart w:id="1" w:name="_Toc512961393"/>
       <w:r>
         <w:lastRenderedPageBreak/>
         <w:t>Lotus Notes</w:t>
@@ -6215,7 +6459,7 @@
         <w:lastRenderedPageBreak/>
         <w:br/>
       </w:r>
-      <w:bookmarkStart w:id="2" w:name="_Toc512641200"/>
+      <w:bookmarkStart w:id="2" w:name="_Toc512961394"/>
       <w:r>
         <w:t xml:space="preserve">Con licencia </w:t>
       </w:r>
@@ -6229,7 +6473,7 @@
       <w:pPr>
         <w:pStyle w:val="Ttulo3"/>
       </w:pPr>
-      <w:bookmarkStart w:id="3" w:name="_Toc512641201"/>
+      <w:bookmarkStart w:id="3" w:name="_Toc512961395"/>
       <w:r>
         <w:t>Sys</w:t>
       </w:r>
@@ -6302,7 +6546,7 @@
           <w:sz w:val="24"/>
         </w:rPr>
       </w:pPr>
-      <w:bookmarkStart w:id="4" w:name="_Toc512641202"/>
+      <w:bookmarkStart w:id="4" w:name="_Toc512961396"/>
       <w:r>
         <w:rPr>
           <w:rStyle w:val="Ttulo4Car"/>
@@ -6382,7 +6626,7 @@
           <w:sz w:val="24"/>
         </w:rPr>
       </w:pPr>
-      <w:bookmarkStart w:id="5" w:name="_Toc512641203"/>
+      <w:bookmarkStart w:id="5" w:name="_Toc512961397"/>
       <w:r>
         <w:rPr>
           <w:rStyle w:val="Ttulo4Car"/>
@@ -6422,7 +6666,7 @@
           <w:sz w:val="24"/>
         </w:rPr>
       </w:pPr>
-      <w:bookmarkStart w:id="6" w:name="_Toc512641204"/>
+      <w:bookmarkStart w:id="6" w:name="_Toc512961398"/>
       <w:r>
         <w:rPr>
           <w:rStyle w:val="Ttulo4Car"/>
@@ -6461,7 +6705,7 @@
           <w:sz w:val="24"/>
         </w:rPr>
       </w:pPr>
-      <w:bookmarkStart w:id="7" w:name="_Toc512641205"/>
+      <w:bookmarkStart w:id="7" w:name="_Toc512961399"/>
       <w:r>
         <w:rPr>
           <w:rStyle w:val="Ttulo4Car"/>
@@ -6500,7 +6744,7 @@
           <w:sz w:val="24"/>
         </w:rPr>
       </w:pPr>
-      <w:bookmarkStart w:id="8" w:name="_Toc512641206"/>
+      <w:bookmarkStart w:id="8" w:name="_Toc512961400"/>
       <w:r>
         <w:rPr>
           <w:rStyle w:val="Ttulo4Car"/>
@@ -6581,7 +6825,7 @@
           <w:sz w:val="24"/>
         </w:rPr>
       </w:pPr>
-      <w:bookmarkStart w:id="9" w:name="_Toc512641207"/>
+      <w:bookmarkStart w:id="9" w:name="_Toc512961401"/>
       <w:r>
         <w:rPr>
           <w:rStyle w:val="Ttulo4Car"/>
@@ -6628,7 +6872,7 @@
           <w:lang w:val="es-ES"/>
         </w:rPr>
       </w:pPr>
-      <w:bookmarkStart w:id="10" w:name="_Toc512641208"/>
+      <w:bookmarkStart w:id="10" w:name="_Toc512961402"/>
       <w:r>
         <w:rPr>
           <w:rStyle w:val="Ttulo4Car"/>
@@ -6713,7 +6957,7 @@
           <w:lang w:val="es-ES"/>
         </w:rPr>
       </w:pPr>
-      <w:bookmarkStart w:id="11" w:name="_Toc512641209"/>
+      <w:bookmarkStart w:id="11" w:name="_Toc512961403"/>
       <w:r>
         <w:rPr>
           <w:rStyle w:val="Ttulo4Car"/>
@@ -6795,7 +7039,7 @@
           <w:sz w:val="24"/>
         </w:rPr>
       </w:pPr>
-      <w:bookmarkStart w:id="12" w:name="_Toc512641210"/>
+      <w:bookmarkStart w:id="12" w:name="_Toc512961404"/>
       <w:r>
         <w:rPr>
           <w:rStyle w:val="Ttulo4Car"/>
@@ -6842,7 +7086,7 @@
           <w:sz w:val="24"/>
         </w:rPr>
       </w:pPr>
-      <w:bookmarkStart w:id="13" w:name="_Toc512641211"/>
+      <w:bookmarkStart w:id="13" w:name="_Toc512961405"/>
       <w:r>
         <w:rPr>
           <w:rStyle w:val="Ttulo4Car"/>
@@ -6882,7 +7126,7 @@
           <w:sz w:val="24"/>
         </w:rPr>
       </w:pPr>
-      <w:bookmarkStart w:id="14" w:name="_Toc512641212"/>
+      <w:bookmarkStart w:id="14" w:name="_Toc512961406"/>
       <w:r>
         <w:rPr>
           <w:rStyle w:val="Ttulo4Car"/>
@@ -6921,7 +7165,7 @@
           <w:sz w:val="24"/>
         </w:rPr>
       </w:pPr>
-      <w:bookmarkStart w:id="15" w:name="_Toc512641213"/>
+      <w:bookmarkStart w:id="15" w:name="_Toc512961407"/>
       <w:r>
         <w:rPr>
           <w:rStyle w:val="Ttulo4Car"/>
@@ -6988,7 +7232,7 @@
           <w:u w:val="single"/>
         </w:rPr>
       </w:pPr>
-      <w:bookmarkStart w:id="16" w:name="_Toc512641214"/>
+      <w:bookmarkStart w:id="16" w:name="_Toc512961408"/>
       <w:r>
         <w:rPr>
           <w:rStyle w:val="Ttulo4Car"/>
@@ -7146,7 +7390,7 @@
       <w:pPr>
         <w:pStyle w:val="Ttulo3"/>
       </w:pPr>
-      <w:bookmarkStart w:id="17" w:name="_Toc512641215"/>
+      <w:bookmarkStart w:id="17" w:name="_Toc512961409"/>
       <w:r>
         <w:lastRenderedPageBreak/>
         <w:t>Jira</w:t>
@@ -7349,7 +7593,7 @@
           <w:sz w:val="24"/>
         </w:rPr>
       </w:pPr>
-      <w:bookmarkStart w:id="18" w:name="_Toc512641216"/>
+      <w:bookmarkStart w:id="18" w:name="_Toc512961410"/>
       <w:r>
         <w:rPr>
           <w:rStyle w:val="Ttulo4Car"/>
@@ -7451,7 +7695,7 @@
           <w:sz w:val="24"/>
         </w:rPr>
       </w:pPr>
-      <w:bookmarkStart w:id="19" w:name="_Toc512641217"/>
+      <w:bookmarkStart w:id="19" w:name="_Toc512961411"/>
       <w:r>
         <w:rPr>
           <w:rStyle w:val="Ttulo4Car"/>
@@ -7489,7 +7733,7 @@
           <w:sz w:val="24"/>
         </w:rPr>
       </w:pPr>
-      <w:bookmarkStart w:id="20" w:name="_Toc512641218"/>
+      <w:bookmarkStart w:id="20" w:name="_Toc512961412"/>
       <w:r>
         <w:rPr>
           <w:rStyle w:val="Ttulo4Car"/>
@@ -7527,7 +7771,7 @@
           <w:sz w:val="24"/>
         </w:rPr>
       </w:pPr>
-      <w:bookmarkStart w:id="21" w:name="_Toc512641219"/>
+      <w:bookmarkStart w:id="21" w:name="_Toc512961413"/>
       <w:r>
         <w:rPr>
           <w:rStyle w:val="Ttulo4Car"/>
@@ -7802,7 +8046,7 @@
         <w:pStyle w:val="Ttulo2"/>
         <w:jc w:val="left"/>
       </w:pPr>
-      <w:bookmarkStart w:id="22" w:name="_Toc512641220"/>
+      <w:bookmarkStart w:id="22" w:name="_Toc512961414"/>
       <w:r>
         <w:lastRenderedPageBreak/>
         <w:t>Con licencia gratuita</w:t>
@@ -7814,7 +8058,7 @@
       <w:pPr>
         <w:pStyle w:val="Ttulo3"/>
       </w:pPr>
-      <w:bookmarkStart w:id="23" w:name="_Toc512641221"/>
+      <w:bookmarkStart w:id="23" w:name="_Toc512961415"/>
       <w:r>
         <w:t>osTicket</w:t>
       </w:r>
@@ -7964,7 +8208,7 @@
           <w:sz w:val="24"/>
         </w:rPr>
       </w:pPr>
-      <w:bookmarkStart w:id="24" w:name="_Toc512641222"/>
+      <w:bookmarkStart w:id="24" w:name="_Toc512961416"/>
       <w:r>
         <w:rPr>
           <w:rStyle w:val="Ttulo4Car"/>
@@ -8004,7 +8248,7 @@
           <w:sz w:val="24"/>
         </w:rPr>
       </w:pPr>
-      <w:bookmarkStart w:id="25" w:name="_Toc512641223"/>
+      <w:bookmarkStart w:id="25" w:name="_Toc512961417"/>
       <w:r>
         <w:rPr>
           <w:rStyle w:val="Ttulo4Car"/>
@@ -8056,7 +8300,7 @@
           <w:sz w:val="24"/>
         </w:rPr>
       </w:pPr>
-      <w:bookmarkStart w:id="26" w:name="_Toc512641224"/>
+      <w:bookmarkStart w:id="26" w:name="_Toc512961418"/>
       <w:r>
         <w:rPr>
           <w:rStyle w:val="Ttulo4Car"/>
@@ -8102,7 +8346,7 @@
           <w:sz w:val="24"/>
         </w:rPr>
       </w:pPr>
-      <w:bookmarkStart w:id="27" w:name="_Toc512641225"/>
+      <w:bookmarkStart w:id="27" w:name="_Toc512961419"/>
       <w:r>
         <w:rPr>
           <w:rStyle w:val="Ttulo4Car"/>
@@ -8140,7 +8384,7 @@
           <w:sz w:val="24"/>
         </w:rPr>
       </w:pPr>
-      <w:bookmarkStart w:id="28" w:name="_Toc512641226"/>
+      <w:bookmarkStart w:id="28" w:name="_Toc512961420"/>
       <w:r>
         <w:rPr>
           <w:rStyle w:val="Ttulo4Car"/>
@@ -8286,7 +8530,7 @@
       <w:pPr>
         <w:pStyle w:val="Ttulo3"/>
       </w:pPr>
-      <w:bookmarkStart w:id="29" w:name="_Toc512641227"/>
+      <w:bookmarkStart w:id="29" w:name="_Toc512961421"/>
       <w:r>
         <w:lastRenderedPageBreak/>
         <w:t>Mantis Bug Tracker</w:t>
@@ -8607,7 +8851,7 @@
           <w:sz w:val="24"/>
         </w:rPr>
       </w:pPr>
-      <w:bookmarkStart w:id="30" w:name="_Toc512641228"/>
+      <w:bookmarkStart w:id="30" w:name="_Toc512961422"/>
       <w:r>
         <w:rPr>
           <w:rStyle w:val="Ttulo4Car"/>
@@ -8666,7 +8910,7 @@
           <w:sz w:val="24"/>
         </w:rPr>
       </w:pPr>
-      <w:bookmarkStart w:id="31" w:name="_Toc512641229"/>
+      <w:bookmarkStart w:id="31" w:name="_Toc512961423"/>
       <w:r>
         <w:rPr>
           <w:rStyle w:val="Ttulo4Car"/>
@@ -8707,7 +8951,7 @@
           <w:sz w:val="24"/>
         </w:rPr>
       </w:pPr>
-      <w:bookmarkStart w:id="32" w:name="_Toc512641230"/>
+      <w:bookmarkStart w:id="32" w:name="_Toc512961424"/>
       <w:r>
         <w:rPr>
           <w:rStyle w:val="Ttulo4Car"/>
@@ -8749,7 +8993,7 @@
           <w:sz w:val="24"/>
         </w:rPr>
       </w:pPr>
-      <w:bookmarkStart w:id="33" w:name="_Toc512641231"/>
+      <w:bookmarkStart w:id="33" w:name="_Toc512961425"/>
       <w:r>
         <w:rPr>
           <w:rStyle w:val="Ttulo4Car"/>
@@ -8796,7 +9040,7 @@
           <w:sz w:val="24"/>
         </w:rPr>
       </w:pPr>
-      <w:bookmarkStart w:id="34" w:name="_Toc512641232"/>
+      <w:bookmarkStart w:id="34" w:name="_Toc512961426"/>
       <w:r>
         <w:rPr>
           <w:rStyle w:val="Ttulo4Car"/>
@@ -8861,7 +9105,7 @@
           <w:sz w:val="24"/>
         </w:rPr>
       </w:pPr>
-      <w:bookmarkStart w:id="35" w:name="_Toc512641233"/>
+      <w:bookmarkStart w:id="35" w:name="_Toc512961427"/>
       <w:r>
         <w:rPr>
           <w:rStyle w:val="Ttulo4Car"/>
@@ -8902,7 +9146,7 @@
           <w:sz w:val="24"/>
         </w:rPr>
       </w:pPr>
-      <w:bookmarkStart w:id="36" w:name="_Toc512641234"/>
+      <w:bookmarkStart w:id="36" w:name="_Toc512961428"/>
       <w:r>
         <w:rPr>
           <w:rStyle w:val="Ttulo4Car"/>
@@ -8960,7 +9204,7 @@
           <w:sz w:val="24"/>
         </w:rPr>
       </w:pPr>
-      <w:bookmarkStart w:id="37" w:name="_Toc512641235"/>
+      <w:bookmarkStart w:id="37" w:name="_Toc512961429"/>
       <w:r>
         <w:rPr>
           <w:rStyle w:val="Ttulo4Car"/>
@@ -9042,7 +9286,7 @@
       <w:pPr>
         <w:pStyle w:val="Ttulo3"/>
       </w:pPr>
-      <w:bookmarkStart w:id="38" w:name="_Toc512641236"/>
+      <w:bookmarkStart w:id="38" w:name="_Toc512961430"/>
       <w:r>
         <w:lastRenderedPageBreak/>
         <w:t>Readmine</w:t>
@@ -9642,7 +9886,7 @@
         </w:rPr>
       </w:pPr>
       <w:bookmarkStart w:id="39" w:name="_Toc512636630"/>
-      <w:bookmarkStart w:id="40" w:name="_Toc512641237"/>
+      <w:bookmarkStart w:id="40" w:name="_Toc512961431"/>
       <w:r>
         <w:rPr>
           <w:rFonts w:asciiTheme="minorHAnsi" w:hAnsiTheme="minorHAnsi"/>
@@ -9800,7 +10044,7 @@
         </w:rPr>
       </w:pPr>
       <w:bookmarkStart w:id="41" w:name="_Toc512636631"/>
-      <w:bookmarkStart w:id="42" w:name="_Toc512641238"/>
+      <w:bookmarkStart w:id="42" w:name="_Toc512961432"/>
       <w:r>
         <w:rPr>
           <w:rStyle w:val="Ttulo2Car"/>
@@ -9831,7 +10075,7 @@
         </w:rPr>
       </w:pPr>
       <w:bookmarkStart w:id="43" w:name="_Toc512636632"/>
-      <w:bookmarkStart w:id="44" w:name="_Toc512641239"/>
+      <w:bookmarkStart w:id="44" w:name="_Toc512961433"/>
       <w:r>
         <w:rPr>
           <w:rStyle w:val="Ttulo2Car"/>
@@ -9891,7 +10135,7 @@
         </w:rPr>
       </w:pPr>
       <w:bookmarkStart w:id="45" w:name="_Toc512636633"/>
-      <w:bookmarkStart w:id="46" w:name="_Toc512641240"/>
+      <w:bookmarkStart w:id="46" w:name="_Toc512961434"/>
       <w:r>
         <w:rPr>
           <w:rStyle w:val="Ttulo2Car"/>
@@ -9931,7 +10175,7 @@
         </w:rPr>
       </w:pPr>
       <w:bookmarkStart w:id="47" w:name="_Toc512636634"/>
-      <w:bookmarkStart w:id="48" w:name="_Toc512641241"/>
+      <w:bookmarkStart w:id="48" w:name="_Toc512961435"/>
       <w:r>
         <w:rPr>
           <w:rStyle w:val="Ttulo2Car"/>
@@ -9964,20 +10208,24 @@
       <w:pPr>
         <w:pStyle w:val="Ttulo1"/>
       </w:pPr>
-      <w:r>
-        <w:t xml:space="preserve">Objetivos de  accesibilidad y usabilidad </w:t>
+      <w:bookmarkStart w:id="49" w:name="_Toc512961436"/>
+      <w:r>
+        <w:t>Objetivos de  accesibilidad y usabilidad</w:t>
+      </w:r>
+      <w:bookmarkEnd w:id="49"/>
+      <w:r>
+        <w:t xml:space="preserve"> </w:t>
       </w:r>
     </w:p>
     <w:p>
       <w:pPr>
         <w:pStyle w:val="Ttulo2"/>
       </w:pPr>
-      <w:r>
-        <w:t>Objetivos de u</w:t>
-      </w:r>
-      <w:r>
-        <w:t>sabilidad</w:t>
-      </w:r>
+      <w:bookmarkStart w:id="50" w:name="_Toc512961437"/>
+      <w:r>
+        <w:t>Objetivos de usabilidad</w:t>
+      </w:r>
+      <w:bookmarkEnd w:id="50"/>
     </w:p>
     <w:p>
       <w:pPr>
@@ -10002,6 +10250,9 @@
       <w:r>
         <w:t>Tener metáforas que sean entendibles para el usuario, que hagan lo que aparece en la imagen</w:t>
       </w:r>
+      <w:r>
+        <w:t>.</w:t>
+      </w:r>
     </w:p>
     <w:p>
       <w:pPr>
@@ -10012,8 +10263,13 @@
         </w:numPr>
       </w:pPr>
       <w:r>
-        <w:t>Tener alertas de errores</w:t>
-      </w:r>
+        <w:t xml:space="preserve">Usar patrones de diseño </w:t>
+      </w:r>
+      <w:proofErr w:type="spellStart"/>
+      <w:r>
+        <w:t>layaout</w:t>
+      </w:r>
+      <w:proofErr w:type="spellEnd"/>
       <w:r>
         <w:t>.</w:t>
       </w:r>
@@ -10027,6 +10283,18 @@
         </w:numPr>
       </w:pPr>
       <w:r>
+        <w:t>Usar patrones de diseño estructurales.</w:t>
+      </w:r>
+    </w:p>
+    <w:p>
+      <w:pPr>
+        <w:pStyle w:val="Prrafodelista"/>
+        <w:numPr>
+          <w:ilvl w:val="0"/>
+          <w:numId w:val="26"/>
+        </w:numPr>
+      </w:pPr>
+      <w:r>
         <w:t>Contar con que el  programa funcione de forma rápida y que se pueda ingresar a él sin problemas.</w:t>
       </w:r>
     </w:p>
@@ -10035,12 +10303,11 @@
       <w:pPr>
         <w:pStyle w:val="Ttulo2"/>
       </w:pPr>
-      <w:r>
-        <w:t>Objetivos de a</w:t>
-      </w:r>
-      <w:r>
-        <w:t>ccesibilidad</w:t>
-      </w:r>
+      <w:bookmarkStart w:id="51" w:name="_Toc512961438"/>
+      <w:r>
+        <w:t>Objetivos de accesibilidad</w:t>
+      </w:r>
+      <w:bookmarkEnd w:id="51"/>
     </w:p>
     <w:p>
       <w:pPr>
@@ -10051,10 +10318,7 @@
         </w:numPr>
       </w:pPr>
       <w:r>
-        <w:t>Implementar un mecanismo que posibilite cambiar la fuente a todo elemento textual</w:t>
-      </w:r>
-      <w:r>
-        <w:t>.</w:t>
+        <w:t>Implementar un mecanismo que posibilite cambiar la fuente a todo elemento textual.</w:t>
       </w:r>
     </w:p>
     <w:p>
@@ -10072,10 +10336,7 @@
         </w:rPr>
       </w:pPr>
       <w:r>
-        <w:t>Implementar un mecanismo que posibilite cambiar el control de cambio de color y contraste</w:t>
-      </w:r>
-      <w:r>
-        <w:t>.</w:t>
+        <w:t>Implementar un mecanismo que posibilite cambiar el control de cambio de color y contraste.</w:t>
       </w:r>
     </w:p>
     <w:p>
@@ -10087,6 +10348,8 @@
           <w:szCs w:val="24"/>
         </w:rPr>
       </w:pPr>
+      <w:bookmarkStart w:id="52" w:name="_GoBack"/>
+      <w:bookmarkEnd w:id="52"/>
     </w:p>
     <w:p>
       <w:pPr>
@@ -10098,37 +10361,12 @@
           <w:szCs w:val="24"/>
         </w:rPr>
       </w:pPr>
+      <w:bookmarkStart w:id="53" w:name="_Toc512961439"/>
       <w:r>
         <w:lastRenderedPageBreak/>
         <w:t>Propuestas de diseño</w:t>
       </w:r>
-    </w:p>
-    <w:p>
-      <w:pPr>
-        <w:tabs>
-          <w:tab w:val="left" w:pos="5554"/>
-        </w:tabs>
-        <w:jc w:val="both"/>
-        <w:rPr>
-          <w:rFonts w:asciiTheme="minorHAnsi" w:hAnsiTheme="minorHAnsi"/>
-          <w:sz w:val="24"/>
-          <w:szCs w:val="24"/>
-        </w:rPr>
-      </w:pPr>
-    </w:p>
-    <w:p>
-      <w:pPr>
-        <w:tabs>
-          <w:tab w:val="left" w:pos="5554"/>
-        </w:tabs>
-        <w:jc w:val="both"/>
-        <w:rPr>
-          <w:rFonts w:asciiTheme="minorHAnsi" w:hAnsiTheme="minorHAnsi"/>
-          <w:sz w:val="24"/>
-        </w:rPr>
-      </w:pPr>
-      <w:bookmarkStart w:id="49" w:name="_GoBack"/>
-      <w:bookmarkEnd w:id="49"/>
+      <w:bookmarkEnd w:id="53"/>
     </w:p>
     <w:p>
       <w:pPr>
@@ -13686,15 +13924,6 @@
   </w:num>
   <w:num w:numId="25">
     <w:abstractNumId w:val="7"/>
-    <w:lvlOverride w:ilvl="0"/>
-    <w:lvlOverride w:ilvl="1"/>
-    <w:lvlOverride w:ilvl="2"/>
-    <w:lvlOverride w:ilvl="3"/>
-    <w:lvlOverride w:ilvl="4"/>
-    <w:lvlOverride w:ilvl="5"/>
-    <w:lvlOverride w:ilvl="6"/>
-    <w:lvlOverride w:ilvl="7"/>
-    <w:lvlOverride w:ilvl="8"/>
   </w:num>
   <w:num w:numId="26">
     <w:abstractNumId w:val="0"/>
@@ -15912,7 +16141,7 @@
   <a:extraClrSchemeLst/>
   <a:extLst>
     <a:ext uri="{05A4C25C-085E-4340-85A3-A5531E510DB2}">
-      <thm15:themeFamily xmlns:thm15="http://schemas.microsoft.com/office/thememl/2012/main" xmlns="" name="Office Theme" id="{62F939B6-93AF-4DB8-9C6B-D6C7DFDC589F}" vid="{4A3C46E8-61CC-4603-A589-7422A47A8E4A}"/>
+      <thm15:themeFamily xmlns="" xmlns:thm15="http://schemas.microsoft.com/office/thememl/2012/main" name="Office Theme" id="{62F939B6-93AF-4DB8-9C6B-D6C7DFDC589F}" vid="{4A3C46E8-61CC-4603-A589-7422A47A8E4A}"/>
     </a:ext>
   </a:extLst>
 </a:theme>
@@ -15923,7 +16152,7 @@
 </file>
 
 <file path=customXml/itemProps1.xml><?xml version="1.0" encoding="utf-8"?>
-<ds:datastoreItem xmlns:ds="http://schemas.openxmlformats.org/officeDocument/2006/customXml" ds:itemID="{E860401C-07B4-42D5-96B8-29043E6730DF}">
+<ds:datastoreItem xmlns:ds="http://schemas.openxmlformats.org/officeDocument/2006/customXml" ds:itemID="{208D259E-A780-447F-91CF-27DF4E3C3AFF}">
   <ds:schemaRefs>
     <ds:schemaRef ds:uri="http://schemas.openxmlformats.org/officeDocument/2006/bibliography"/>
   </ds:schemaRefs>

</xml_diff>